<commit_message>
added additional messages to user for direction, updated the Message class to include name of chatroom, updated Server.DeliverMessage() to incorporate the chatroom name
</commit_message>
<xml_diff>
--- a/C#_Chatroom_UserStories.docx
+++ b/C#_Chatroom_UserStories.docx
@@ -72,16 +72,10 @@
       </w:r>
     </w:p>
     <w:p>
-      <w:pPr>
-        <w:rPr>
-          <w:strike/>
-        </w:rPr>
-      </w:pPr>
-      <w:r>
-        <w:rPr>
-          <w:rFonts w:ascii="Calibri" w:hAnsi="Calibri"/>
-          <w:b/>
-          <w:strike/>
+      <w:r>
+        <w:rPr>
+          <w:rFonts w:ascii="Calibri" w:hAnsi="Calibri"/>
+          <w:b/>
           <w:color w:val="000000"/>
         </w:rPr>
         <w:t>(1</w:t>
@@ -90,7 +84,6 @@
         <w:rPr>
           <w:rFonts w:ascii="Calibri" w:hAnsi="Calibri"/>
           <w:b/>
-          <w:strike/>
           <w:color w:val="000000"/>
         </w:rPr>
         <w:t>0</w:t>
@@ -99,7 +92,6 @@
         <w:rPr>
           <w:rFonts w:ascii="Calibri" w:hAnsi="Calibri"/>
           <w:b/>
-          <w:strike/>
           <w:color w:val="000000"/>
         </w:rPr>
         <w:t xml:space="preserve"> points):</w:t>
@@ -107,201 +99,191 @@
       <w:r>
         <w:rPr>
           <w:rFonts w:ascii="Calibri" w:hAnsi="Calibri"/>
-          <w:strike/>
           <w:color w:val="000000"/>
         </w:rPr>
         <w:t xml:space="preserve"> </w:t>
       </w:r>
       <w:r>
-        <w:rPr>
-          <w:strike/>
-        </w:rPr>
         <w:t>As a developer, I want to implement the observer design pattern</w:t>
       </w:r>
       <w:r>
-        <w:rPr>
-          <w:strike/>
-        </w:rPr>
         <w:t>, so that I can</w:t>
       </w:r>
       <w:r>
-        <w:rPr>
-          <w:strike/>
-        </w:rPr>
         <w:t xml:space="preserve"> send out a notification to all users that a new person has joined the chat room.</w:t>
-      </w:r>
-    </w:p>
-    <w:p>
-      <w:pPr>
-        <w:rPr>
-          <w:strike/>
-        </w:rPr>
-      </w:pPr>
-      <w:r>
-        <w:rPr>
-          <w:rFonts w:ascii="Calibri" w:hAnsi="Calibri"/>
-          <w:b/>
-          <w:strike/>
-          <w:color w:val="000000"/>
-        </w:rPr>
-        <w:t>(1</w:t>
-      </w:r>
-      <w:r>
-        <w:rPr>
-          <w:rFonts w:ascii="Calibri" w:hAnsi="Calibri"/>
-          <w:b/>
-          <w:strike/>
-          <w:color w:val="000000"/>
-        </w:rPr>
-        <w:t>0</w:t>
-      </w:r>
-      <w:r>
-        <w:rPr>
-          <w:rFonts w:ascii="Calibri" w:hAnsi="Calibri"/>
-          <w:b/>
-          <w:strike/>
-          <w:color w:val="000000"/>
-        </w:rPr>
-        <w:t xml:space="preserve"> points):</w:t>
-      </w:r>
-      <w:r>
-        <w:rPr>
-          <w:rFonts w:ascii="Calibri" w:hAnsi="Calibri"/>
-          <w:strike/>
-          <w:color w:val="000000"/>
-        </w:rPr>
-        <w:t xml:space="preserve"> </w:t>
-      </w:r>
-      <w:r>
-        <w:rPr>
-          <w:strike/>
-        </w:rPr>
-        <w:t xml:space="preserve">As a developer, I want to implement dependency injection for logging, so that I can log all messages, log when someone joins the chat, and log when someone leaves the chat. </w:t>
-      </w:r>
-    </w:p>
-    <w:p>
-      <w:pPr>
-        <w:rPr>
-          <w:strike/>
-        </w:rPr>
-      </w:pPr>
-      <w:r>
-        <w:rPr>
-          <w:rFonts w:ascii="Calibri" w:hAnsi="Calibri"/>
-          <w:b/>
-          <w:strike/>
-          <w:color w:val="000000"/>
-        </w:rPr>
-        <w:t>(1</w:t>
-      </w:r>
-      <w:r>
-        <w:rPr>
-          <w:rFonts w:ascii="Calibri" w:hAnsi="Calibri"/>
-          <w:b/>
-          <w:strike/>
-          <w:color w:val="000000"/>
-        </w:rPr>
-        <w:t>0</w:t>
-      </w:r>
-      <w:r>
-        <w:rPr>
-          <w:rFonts w:ascii="Calibri" w:hAnsi="Calibri"/>
-          <w:b/>
-          <w:strike/>
-          <w:color w:val="000000"/>
-        </w:rPr>
-        <w:t xml:space="preserve"> points):</w:t>
-      </w:r>
-      <w:r>
-        <w:rPr>
-          <w:rFonts w:ascii="Calibri" w:hAnsi="Calibri"/>
-          <w:strike/>
-          <w:color w:val="000000"/>
-        </w:rPr>
-        <w:t xml:space="preserve"> </w:t>
-      </w:r>
-      <w:r>
-        <w:rPr>
-          <w:strike/>
-        </w:rPr>
-        <w:t>As a developer, I want to use a dictionary, so that I can store the users in my chat program.</w:t>
-      </w:r>
-    </w:p>
-    <w:p>
-      <w:pPr>
-        <w:rPr>
-          <w:strike/>
-        </w:rPr>
-      </w:pPr>
-      <w:r>
-        <w:rPr>
-          <w:rFonts w:ascii="Calibri" w:hAnsi="Calibri"/>
-          <w:b/>
-          <w:strike/>
-          <w:color w:val="000000"/>
-        </w:rPr>
-        <w:t>(1</w:t>
-      </w:r>
-      <w:r>
-        <w:rPr>
-          <w:rFonts w:ascii="Calibri" w:hAnsi="Calibri"/>
-          <w:b/>
-          <w:strike/>
-          <w:color w:val="000000"/>
-        </w:rPr>
-        <w:t>0</w:t>
-      </w:r>
-      <w:r>
-        <w:rPr>
-          <w:rFonts w:ascii="Calibri" w:hAnsi="Calibri"/>
-          <w:b/>
-          <w:strike/>
-          <w:color w:val="000000"/>
-        </w:rPr>
-        <w:t xml:space="preserve"> points):</w:t>
-      </w:r>
-      <w:r>
-        <w:rPr>
-          <w:rFonts w:ascii="Calibri" w:hAnsi="Calibri"/>
-          <w:strike/>
-          <w:color w:val="000000"/>
-        </w:rPr>
-        <w:t xml:space="preserve"> </w:t>
-      </w:r>
-      <w:r>
-        <w:rPr>
-          <w:strike/>
-        </w:rPr>
-        <w:t>As a developer, I want to use a queue, so that I can store and process incoming messages.</w:t>
-      </w:r>
-    </w:p>
-    <w:p>
-      <w:pPr>
-        <w:rPr>
-          <w:rFonts w:ascii="Calibri" w:hAnsi="Calibri"/>
-          <w:strike/>
-          <w:color w:val="000000"/>
-        </w:rPr>
-      </w:pPr>
-      <w:r>
-        <w:rPr>
-          <w:rFonts w:ascii="Calibri" w:hAnsi="Calibri"/>
-          <w:b/>
-          <w:strike/>
-          <w:color w:val="000000"/>
-        </w:rPr>
-        <w:t>(10 points):</w:t>
-      </w:r>
-      <w:r>
-        <w:rPr>
-          <w:rFonts w:ascii="Calibri" w:hAnsi="Calibri"/>
-          <w:strike/>
-          <w:color w:val="000000"/>
-        </w:rPr>
-        <w:t xml:space="preserve"> As a developer, I want to use C# best practices, SOLID design principles, and good naming conventions on the project. </w:t>
       </w:r>
       <w:bookmarkStart w:id="0" w:name="_GoBack"/>
       <w:bookmarkEnd w:id="0"/>
+    </w:p>
+    <w:p>
+      <w:pPr>
+        <w:rPr>
+          <w:strike/>
+        </w:rPr>
+      </w:pPr>
+      <w:r>
+        <w:rPr>
+          <w:rFonts w:ascii="Calibri" w:hAnsi="Calibri"/>
+          <w:b/>
+          <w:strike/>
+          <w:color w:val="000000"/>
+        </w:rPr>
+        <w:t>(1</w:t>
+      </w:r>
+      <w:r>
+        <w:rPr>
+          <w:rFonts w:ascii="Calibri" w:hAnsi="Calibri"/>
+          <w:b/>
+          <w:strike/>
+          <w:color w:val="000000"/>
+        </w:rPr>
+        <w:t>0</w:t>
+      </w:r>
+      <w:r>
+        <w:rPr>
+          <w:rFonts w:ascii="Calibri" w:hAnsi="Calibri"/>
+          <w:b/>
+          <w:strike/>
+          <w:color w:val="000000"/>
+        </w:rPr>
+        <w:t xml:space="preserve"> points):</w:t>
+      </w:r>
+      <w:r>
+        <w:rPr>
+          <w:rFonts w:ascii="Calibri" w:hAnsi="Calibri"/>
+          <w:strike/>
+          <w:color w:val="000000"/>
+        </w:rPr>
+        <w:t xml:space="preserve"> </w:t>
+      </w:r>
+      <w:r>
+        <w:rPr>
+          <w:strike/>
+        </w:rPr>
+        <w:t xml:space="preserve">As a developer, I want to implement dependency injection for logging, so that I can log all messages, log when someone joins the chat, and log when someone leaves the chat. </w:t>
+      </w:r>
+    </w:p>
+    <w:p>
+      <w:pPr>
+        <w:rPr>
+          <w:strike/>
+        </w:rPr>
+      </w:pPr>
+      <w:r>
+        <w:rPr>
+          <w:rFonts w:ascii="Calibri" w:hAnsi="Calibri"/>
+          <w:b/>
+          <w:strike/>
+          <w:color w:val="000000"/>
+        </w:rPr>
+        <w:t>(1</w:t>
+      </w:r>
+      <w:r>
+        <w:rPr>
+          <w:rFonts w:ascii="Calibri" w:hAnsi="Calibri"/>
+          <w:b/>
+          <w:strike/>
+          <w:color w:val="000000"/>
+        </w:rPr>
+        <w:t>0</w:t>
+      </w:r>
+      <w:r>
+        <w:rPr>
+          <w:rFonts w:ascii="Calibri" w:hAnsi="Calibri"/>
+          <w:b/>
+          <w:strike/>
+          <w:color w:val="000000"/>
+        </w:rPr>
+        <w:t xml:space="preserve"> points):</w:t>
+      </w:r>
+      <w:r>
+        <w:rPr>
+          <w:rFonts w:ascii="Calibri" w:hAnsi="Calibri"/>
+          <w:strike/>
+          <w:color w:val="000000"/>
+        </w:rPr>
+        <w:t xml:space="preserve"> </w:t>
+      </w:r>
+      <w:r>
+        <w:rPr>
+          <w:strike/>
+        </w:rPr>
+        <w:t>As a developer, I want to use a dictionary, so that I can store the users in my chat program.</w:t>
+      </w:r>
+    </w:p>
+    <w:p>
+      <w:pPr>
+        <w:rPr>
+          <w:strike/>
+        </w:rPr>
+      </w:pPr>
+      <w:r>
+        <w:rPr>
+          <w:rFonts w:ascii="Calibri" w:hAnsi="Calibri"/>
+          <w:b/>
+          <w:strike/>
+          <w:color w:val="000000"/>
+        </w:rPr>
+        <w:t>(1</w:t>
+      </w:r>
+      <w:r>
+        <w:rPr>
+          <w:rFonts w:ascii="Calibri" w:hAnsi="Calibri"/>
+          <w:b/>
+          <w:strike/>
+          <w:color w:val="000000"/>
+        </w:rPr>
+        <w:t>0</w:t>
+      </w:r>
+      <w:r>
+        <w:rPr>
+          <w:rFonts w:ascii="Calibri" w:hAnsi="Calibri"/>
+          <w:b/>
+          <w:strike/>
+          <w:color w:val="000000"/>
+        </w:rPr>
+        <w:t xml:space="preserve"> points):</w:t>
+      </w:r>
+      <w:r>
+        <w:rPr>
+          <w:rFonts w:ascii="Calibri" w:hAnsi="Calibri"/>
+          <w:strike/>
+          <w:color w:val="000000"/>
+        </w:rPr>
+        <w:t xml:space="preserve"> </w:t>
+      </w:r>
+      <w:r>
+        <w:rPr>
+          <w:strike/>
+        </w:rPr>
+        <w:t>As a developer, I want to use a queue, so that I can store and process incoming messages.</w:t>
+      </w:r>
+    </w:p>
+    <w:p>
+      <w:pPr>
+        <w:rPr>
+          <w:rFonts w:ascii="Calibri" w:hAnsi="Calibri"/>
+          <w:strike/>
+          <w:color w:val="000000"/>
+        </w:rPr>
+      </w:pPr>
+      <w:r>
+        <w:rPr>
+          <w:rFonts w:ascii="Calibri" w:hAnsi="Calibri"/>
+          <w:b/>
+          <w:strike/>
+          <w:color w:val="000000"/>
+        </w:rPr>
+        <w:t>(10 points):</w:t>
+      </w:r>
+      <w:r>
+        <w:rPr>
+          <w:rFonts w:ascii="Calibri" w:hAnsi="Calibri"/>
+          <w:strike/>
+          <w:color w:val="000000"/>
+        </w:rPr>
+        <w:t xml:space="preserve"> As a developer, I want to use C# best practices, SOLID design principles, and good naming conventions on the project. </w:t>
+      </w:r>
     </w:p>
     <w:p>
       <w:pPr>

</xml_diff>

<commit_message>
updated user stories to add callout to SOLID design principals
</commit_message>
<xml_diff>
--- a/C#_Chatroom_UserStories.docx
+++ b/C#_Chatroom_UserStories.docx
@@ -72,10 +72,16 @@
       </w:r>
     </w:p>
     <w:p>
-      <w:r>
-        <w:rPr>
-          <w:rFonts w:ascii="Calibri" w:hAnsi="Calibri"/>
-          <w:b/>
+      <w:pPr>
+        <w:rPr>
+          <w:strike/>
+        </w:rPr>
+      </w:pPr>
+      <w:r>
+        <w:rPr>
+          <w:rFonts w:ascii="Calibri" w:hAnsi="Calibri"/>
+          <w:b/>
+          <w:strike/>
           <w:color w:val="000000"/>
         </w:rPr>
         <w:t>(1</w:t>
@@ -84,6 +90,7 @@
         <w:rPr>
           <w:rFonts w:ascii="Calibri" w:hAnsi="Calibri"/>
           <w:b/>
+          <w:strike/>
           <w:color w:val="000000"/>
         </w:rPr>
         <w:t>0</w:t>
@@ -92,6 +99,7 @@
         <w:rPr>
           <w:rFonts w:ascii="Calibri" w:hAnsi="Calibri"/>
           <w:b/>
+          <w:strike/>
           <w:color w:val="000000"/>
         </w:rPr>
         <w:t xml:space="preserve"> points):</w:t>
@@ -99,60 +107,333 @@
       <w:r>
         <w:rPr>
           <w:rFonts w:ascii="Calibri" w:hAnsi="Calibri"/>
+          <w:strike/>
           <w:color w:val="000000"/>
         </w:rPr>
         <w:t xml:space="preserve"> </w:t>
       </w:r>
       <w:r>
+        <w:rPr>
+          <w:strike/>
+        </w:rPr>
         <w:t>As a developer, I want to implement the observer design pattern</w:t>
       </w:r>
       <w:r>
+        <w:rPr>
+          <w:strike/>
+        </w:rPr>
         <w:t>, so that I can</w:t>
       </w:r>
       <w:r>
+        <w:rPr>
+          <w:strike/>
+        </w:rPr>
         <w:t xml:space="preserve"> send out a notification to all users that a new person has joined the chat room.</w:t>
       </w:r>
+    </w:p>
+    <w:p>
+      <w:pPr>
+        <w:rPr>
+          <w:strike/>
+        </w:rPr>
+      </w:pPr>
+      <w:r>
+        <w:rPr>
+          <w:rFonts w:ascii="Calibri" w:hAnsi="Calibri"/>
+          <w:b/>
+          <w:strike/>
+          <w:color w:val="000000"/>
+        </w:rPr>
+        <w:t>(1</w:t>
+      </w:r>
+      <w:r>
+        <w:rPr>
+          <w:rFonts w:ascii="Calibri" w:hAnsi="Calibri"/>
+          <w:b/>
+          <w:strike/>
+          <w:color w:val="000000"/>
+        </w:rPr>
+        <w:t>0</w:t>
+      </w:r>
+      <w:r>
+        <w:rPr>
+          <w:rFonts w:ascii="Calibri" w:hAnsi="Calibri"/>
+          <w:b/>
+          <w:strike/>
+          <w:color w:val="000000"/>
+        </w:rPr>
+        <w:t xml:space="preserve"> points):</w:t>
+      </w:r>
+      <w:r>
+        <w:rPr>
+          <w:rFonts w:ascii="Calibri" w:hAnsi="Calibri"/>
+          <w:strike/>
+          <w:color w:val="000000"/>
+        </w:rPr>
+        <w:t xml:space="preserve"> </w:t>
+      </w:r>
+      <w:r>
+        <w:rPr>
+          <w:strike/>
+        </w:rPr>
+        <w:t xml:space="preserve">As a developer, I want to implement dependency injection for logging, so that I can log all messages, log when someone joins the chat, and log when someone leaves the chat. </w:t>
+      </w:r>
+    </w:p>
+    <w:p>
+      <w:pPr>
+        <w:rPr>
+          <w:strike/>
+        </w:rPr>
+      </w:pPr>
+      <w:r>
+        <w:rPr>
+          <w:rFonts w:ascii="Calibri" w:hAnsi="Calibri"/>
+          <w:b/>
+          <w:strike/>
+          <w:color w:val="000000"/>
+        </w:rPr>
+        <w:t>(1</w:t>
+      </w:r>
+      <w:r>
+        <w:rPr>
+          <w:rFonts w:ascii="Calibri" w:hAnsi="Calibri"/>
+          <w:b/>
+          <w:strike/>
+          <w:color w:val="000000"/>
+        </w:rPr>
+        <w:t>0</w:t>
+      </w:r>
+      <w:r>
+        <w:rPr>
+          <w:rFonts w:ascii="Calibri" w:hAnsi="Calibri"/>
+          <w:b/>
+          <w:strike/>
+          <w:color w:val="000000"/>
+        </w:rPr>
+        <w:t xml:space="preserve"> points):</w:t>
+      </w:r>
+      <w:r>
+        <w:rPr>
+          <w:rFonts w:ascii="Calibri" w:hAnsi="Calibri"/>
+          <w:strike/>
+          <w:color w:val="000000"/>
+        </w:rPr>
+        <w:t xml:space="preserve"> </w:t>
+      </w:r>
+      <w:r>
+        <w:rPr>
+          <w:strike/>
+        </w:rPr>
+        <w:t>As a developer, I want to use a dictionary, so that I can store the users in my chat program.</w:t>
+      </w:r>
+    </w:p>
+    <w:p>
+      <w:pPr>
+        <w:rPr>
+          <w:strike/>
+        </w:rPr>
+      </w:pPr>
+      <w:r>
+        <w:rPr>
+          <w:rFonts w:ascii="Calibri" w:hAnsi="Calibri"/>
+          <w:b/>
+          <w:strike/>
+          <w:color w:val="000000"/>
+        </w:rPr>
+        <w:t>(1</w:t>
+      </w:r>
+      <w:r>
+        <w:rPr>
+          <w:rFonts w:ascii="Calibri" w:hAnsi="Calibri"/>
+          <w:b/>
+          <w:strike/>
+          <w:color w:val="000000"/>
+        </w:rPr>
+        <w:t>0</w:t>
+      </w:r>
+      <w:r>
+        <w:rPr>
+          <w:rFonts w:ascii="Calibri" w:hAnsi="Calibri"/>
+          <w:b/>
+          <w:strike/>
+          <w:color w:val="000000"/>
+        </w:rPr>
+        <w:t xml:space="preserve"> points):</w:t>
+      </w:r>
+      <w:r>
+        <w:rPr>
+          <w:rFonts w:ascii="Calibri" w:hAnsi="Calibri"/>
+          <w:strike/>
+          <w:color w:val="000000"/>
+        </w:rPr>
+        <w:t xml:space="preserve"> </w:t>
+      </w:r>
+      <w:r>
+        <w:rPr>
+          <w:strike/>
+        </w:rPr>
+        <w:t>As a developer, I want to use a queue, so that I can store and process incoming messages.</w:t>
+      </w:r>
+    </w:p>
+    <w:p>
+      <w:pPr>
+        <w:rPr>
+          <w:rFonts w:ascii="Calibri" w:hAnsi="Calibri"/>
+          <w:strike/>
+          <w:color w:val="000000"/>
+        </w:rPr>
+      </w:pPr>
+      <w:r>
+        <w:rPr>
+          <w:rFonts w:ascii="Calibri" w:hAnsi="Calibri"/>
+          <w:b/>
+          <w:strike/>
+          <w:color w:val="000000"/>
+        </w:rPr>
+        <w:t>(10 points):</w:t>
+      </w:r>
+      <w:r>
+        <w:rPr>
+          <w:rFonts w:ascii="Calibri" w:hAnsi="Calibri"/>
+          <w:strike/>
+          <w:color w:val="000000"/>
+        </w:rPr>
+        <w:t xml:space="preserve"> As a developer, I want to use C# best practices, SOLID design principles, and good naming conventions on the project. </w:t>
+      </w:r>
+    </w:p>
+    <w:p>
+      <w:pPr>
+        <w:rPr>
+          <w:strike/>
+        </w:rPr>
+      </w:pPr>
+      <w:r>
+        <w:rPr>
+          <w:b/>
+          <w:strike/>
+        </w:rPr>
+        <w:t xml:space="preserve">(5 points): </w:t>
+      </w:r>
+      <w:r>
+        <w:rPr>
+          <w:strike/>
+        </w:rPr>
+        <w:t>As a developer, I want to make good, consistent commits.</w:t>
+      </w:r>
+    </w:p>
+    <w:p>
+      <w:r>
+        <w:rPr>
+          <w:b/>
+        </w:rPr>
+        <w:t>(10 points (5 points each))</w:t>
+      </w:r>
+      <w:r>
+        <w:t xml:space="preserve">: As a developer, I want pinpoint at least two places where I used one of the SOLID design principles and discuss my reasoning, so that I can properly understand good code design. </w:t>
+      </w:r>
+    </w:p>
+    <w:p>
+      <w:pPr>
+        <w:ind w:left="720"/>
+      </w:pPr>
+      <w:r>
+        <w:rPr>
+          <w:b/>
+        </w:rPr>
+        <w:t>Chatroom Class</w:t>
+      </w:r>
+      <w:r>
+        <w:t xml:space="preserve"> is a good area of solid design within our chatroom app.  It has a single responsibility of being a chatroom and all the properties and methods that a chatroom needs, but no more.  One of </w:t>
+      </w:r>
+      <w:proofErr w:type="spellStart"/>
+      <w:proofErr w:type="gramStart"/>
+      <w:r>
+        <w:t>it’s</w:t>
+      </w:r>
+      <w:proofErr w:type="spellEnd"/>
+      <w:proofErr w:type="gramEnd"/>
+      <w:r>
+        <w:t xml:space="preserve"> member variables uses an interface as the type (Recipients), allowing us to add either a client or a server and deliver messages to both.  The class honors the interface segregation of solid as it does not inherit unused variables or methods and it does not have unused methods required by an interface.</w:t>
+      </w:r>
+    </w:p>
+    <w:p>
+      <w:pPr>
+        <w:ind w:left="720"/>
+      </w:pPr>
+      <w:r>
+        <w:rPr>
+          <w:b/>
+        </w:rPr>
+        <w:t>Message Class</w:t>
+      </w:r>
+      <w:r>
+        <w:t xml:space="preserve"> is of solid design.  It has a single responsibility – be a message.  It honors dependency </w:t>
+      </w:r>
+      <w:proofErr w:type="gramStart"/>
+      <w:r>
+        <w:t>inversion</w:t>
+      </w:r>
+      <w:proofErr w:type="gramEnd"/>
+      <w:r>
+        <w:t xml:space="preserve"> as it is dependent upon the client being injected at time of creation.</w:t>
+      </w:r>
+    </w:p>
+    <w:p>
+      <w:r>
+        <w:rPr>
+          <w:b/>
+        </w:rPr>
+        <w:t>(Bonus 5 points)</w:t>
+      </w:r>
+      <w:r>
+        <w:rPr>
+          <w:b/>
+        </w:rPr>
+        <w:t>:</w:t>
+      </w:r>
+      <w:r>
+        <w:rPr>
+          <w:b/>
+        </w:rPr>
+        <w:t xml:space="preserve"> </w:t>
+      </w:r>
+      <w:r>
+        <w:t xml:space="preserve">As a user, I want the ability to send and receive direct messages, so that I can choose a specific user to talk </w:t>
+      </w:r>
+      <w:proofErr w:type="gramStart"/>
+      <w:r>
+        <w:t>to</w:t>
+      </w:r>
+      <w:proofErr w:type="gramEnd"/>
+      <w:r>
+        <w:t>.</w:t>
+      </w:r>
+    </w:p>
+    <w:p>
+      <w:pPr>
+        <w:rPr>
+          <w:strike/>
+        </w:rPr>
+      </w:pPr>
       <w:bookmarkStart w:id="0" w:name="_GoBack"/>
-      <w:bookmarkEnd w:id="0"/>
-    </w:p>
-    <w:p>
-      <w:pPr>
-        <w:rPr>
-          <w:strike/>
-        </w:rPr>
-      </w:pPr>
-      <w:r>
-        <w:rPr>
-          <w:rFonts w:ascii="Calibri" w:hAnsi="Calibri"/>
-          <w:b/>
-          <w:strike/>
-          <w:color w:val="000000"/>
-        </w:rPr>
-        <w:t>(1</w:t>
-      </w:r>
-      <w:r>
-        <w:rPr>
-          <w:rFonts w:ascii="Calibri" w:hAnsi="Calibri"/>
-          <w:b/>
-          <w:strike/>
-          <w:color w:val="000000"/>
-        </w:rPr>
-        <w:t>0</w:t>
-      </w:r>
-      <w:r>
-        <w:rPr>
-          <w:rFonts w:ascii="Calibri" w:hAnsi="Calibri"/>
-          <w:b/>
-          <w:strike/>
-          <w:color w:val="000000"/>
-        </w:rPr>
-        <w:t xml:space="preserve"> points):</w:t>
-      </w:r>
-      <w:r>
-        <w:rPr>
-          <w:rFonts w:ascii="Calibri" w:hAnsi="Calibri"/>
-          <w:strike/>
-          <w:color w:val="000000"/>
+      <w:r>
+        <w:rPr>
+          <w:b/>
+          <w:strike/>
+        </w:rPr>
+        <w:t>(Bonus 5 points)</w:t>
+      </w:r>
+      <w:r>
+        <w:rPr>
+          <w:b/>
+          <w:strike/>
+        </w:rPr>
+        <w:t>:</w:t>
+      </w:r>
+      <w:r>
+        <w:rPr>
+          <w:b/>
+          <w:strike/>
         </w:rPr>
         <w:t xml:space="preserve"> </w:t>
       </w:r>
@@ -160,216 +441,10 @@
         <w:rPr>
           <w:strike/>
         </w:rPr>
-        <w:t xml:space="preserve">As a developer, I want to implement dependency injection for logging, so that I can log all messages, log when someone joins the chat, and log when someone leaves the chat. </w:t>
-      </w:r>
-    </w:p>
-    <w:p>
-      <w:pPr>
-        <w:rPr>
-          <w:strike/>
-        </w:rPr>
-      </w:pPr>
-      <w:r>
-        <w:rPr>
-          <w:rFonts w:ascii="Calibri" w:hAnsi="Calibri"/>
-          <w:b/>
-          <w:strike/>
-          <w:color w:val="000000"/>
-        </w:rPr>
-        <w:t>(1</w:t>
-      </w:r>
-      <w:r>
-        <w:rPr>
-          <w:rFonts w:ascii="Calibri" w:hAnsi="Calibri"/>
-          <w:b/>
-          <w:strike/>
-          <w:color w:val="000000"/>
-        </w:rPr>
-        <w:t>0</w:t>
-      </w:r>
-      <w:r>
-        <w:rPr>
-          <w:rFonts w:ascii="Calibri" w:hAnsi="Calibri"/>
-          <w:b/>
-          <w:strike/>
-          <w:color w:val="000000"/>
-        </w:rPr>
-        <w:t xml:space="preserve"> points):</w:t>
-      </w:r>
-      <w:r>
-        <w:rPr>
-          <w:rFonts w:ascii="Calibri" w:hAnsi="Calibri"/>
-          <w:strike/>
-          <w:color w:val="000000"/>
-        </w:rPr>
-        <w:t xml:space="preserve"> </w:t>
-      </w:r>
-      <w:r>
-        <w:rPr>
-          <w:strike/>
-        </w:rPr>
-        <w:t>As a developer, I want to use a dictionary, so that I can store the users in my chat program.</w:t>
-      </w:r>
-    </w:p>
-    <w:p>
-      <w:pPr>
-        <w:rPr>
-          <w:strike/>
-        </w:rPr>
-      </w:pPr>
-      <w:r>
-        <w:rPr>
-          <w:rFonts w:ascii="Calibri" w:hAnsi="Calibri"/>
-          <w:b/>
-          <w:strike/>
-          <w:color w:val="000000"/>
-        </w:rPr>
-        <w:t>(1</w:t>
-      </w:r>
-      <w:r>
-        <w:rPr>
-          <w:rFonts w:ascii="Calibri" w:hAnsi="Calibri"/>
-          <w:b/>
-          <w:strike/>
-          <w:color w:val="000000"/>
-        </w:rPr>
-        <w:t>0</w:t>
-      </w:r>
-      <w:r>
-        <w:rPr>
-          <w:rFonts w:ascii="Calibri" w:hAnsi="Calibri"/>
-          <w:b/>
-          <w:strike/>
-          <w:color w:val="000000"/>
-        </w:rPr>
-        <w:t xml:space="preserve"> points):</w:t>
-      </w:r>
-      <w:r>
-        <w:rPr>
-          <w:rFonts w:ascii="Calibri" w:hAnsi="Calibri"/>
-          <w:strike/>
-          <w:color w:val="000000"/>
-        </w:rPr>
-        <w:t xml:space="preserve"> </w:t>
-      </w:r>
-      <w:r>
-        <w:rPr>
-          <w:strike/>
-        </w:rPr>
-        <w:t>As a developer, I want to use a queue, so that I can store and process incoming messages.</w:t>
-      </w:r>
-    </w:p>
-    <w:p>
-      <w:pPr>
-        <w:rPr>
-          <w:rFonts w:ascii="Calibri" w:hAnsi="Calibri"/>
-          <w:strike/>
-          <w:color w:val="000000"/>
-        </w:rPr>
-      </w:pPr>
-      <w:r>
-        <w:rPr>
-          <w:rFonts w:ascii="Calibri" w:hAnsi="Calibri"/>
-          <w:b/>
-          <w:strike/>
-          <w:color w:val="000000"/>
-        </w:rPr>
-        <w:t>(10 points):</w:t>
-      </w:r>
-      <w:r>
-        <w:rPr>
-          <w:rFonts w:ascii="Calibri" w:hAnsi="Calibri"/>
-          <w:strike/>
-          <w:color w:val="000000"/>
-        </w:rPr>
-        <w:t xml:space="preserve"> As a developer, I want to use C# best practices, SOLID design principles, and good naming conventions on the project. </w:t>
-      </w:r>
-    </w:p>
-    <w:p>
-      <w:pPr>
-        <w:rPr>
-          <w:strike/>
-        </w:rPr>
-      </w:pPr>
-      <w:r>
-        <w:rPr>
-          <w:b/>
-          <w:strike/>
-        </w:rPr>
-        <w:t xml:space="preserve">(5 points): </w:t>
-      </w:r>
-      <w:r>
-        <w:rPr>
-          <w:strike/>
-        </w:rPr>
-        <w:t>As a developer, I want to make good, consistent commits.</w:t>
-      </w:r>
-    </w:p>
-    <w:p>
-      <w:r>
-        <w:rPr>
-          <w:b/>
-        </w:rPr>
-        <w:t>(10 points (5 points each))</w:t>
-      </w:r>
-      <w:r>
-        <w:t xml:space="preserve">: As a developer, I want pinpoint at least two places where I used one of the SOLID design principles and discuss my reasoning, so that I can properly understand good code design. </w:t>
-      </w:r>
-    </w:p>
-    <w:p>
-      <w:r>
-        <w:rPr>
-          <w:b/>
-        </w:rPr>
-        <w:t>(Bonus 5 points)</w:t>
-      </w:r>
-      <w:r>
-        <w:rPr>
-          <w:b/>
-        </w:rPr>
-        <w:t>:</w:t>
-      </w:r>
-      <w:r>
-        <w:rPr>
-          <w:b/>
-        </w:rPr>
-        <w:t xml:space="preserve"> </w:t>
-      </w:r>
-      <w:r>
-        <w:t xml:space="preserve">As a user, I want the ability to send and receive direct messages, so that I can choose a specific user to talk </w:t>
-      </w:r>
-      <w:proofErr w:type="gramStart"/>
-      <w:r>
-        <w:t>to</w:t>
-      </w:r>
-      <w:proofErr w:type="gramEnd"/>
-      <w:r>
-        <w:t>.</w:t>
-      </w:r>
-    </w:p>
-    <w:p>
-      <w:r>
-        <w:rPr>
-          <w:b/>
-        </w:rPr>
-        <w:t>(Bonus 5 points)</w:t>
-      </w:r>
-      <w:r>
-        <w:rPr>
-          <w:b/>
-        </w:rPr>
-        <w:t>:</w:t>
-      </w:r>
-      <w:r>
-        <w:rPr>
-          <w:b/>
-        </w:rPr>
-        <w:t xml:space="preserve"> </w:t>
-      </w:r>
-      <w:r>
         <w:t xml:space="preserve">As a developer, I want the ability to create private chat rooms, so that users can join a channel for themselves. </w:t>
       </w:r>
     </w:p>
+    <w:bookmarkEnd w:id="0"/>
     <w:p>
       <w:r>
         <w:rPr>

</xml_diff>